<commit_message>
Atividades Linux e AWS
</commit_message>
<xml_diff>
--- a/Atividades Linux - AWS/Atividade Individual - Nicolas.docx
+++ b/Atividades Linux - AWS/Atividade Individual - Nicolas.docx
@@ -2455,7 +2455,21 @@
           <w:rFonts w:cstheme="minorHAnsi"/>
           <w:szCs w:val="24"/>
         </w:rPr>
-        <w:t xml:space="preserve">sudo systemctl start </w:t>
+        <w:t xml:space="preserve">sudo systemctl </w:t>
+      </w:r>
+      <w:r>
+        <w:rPr>
+          <w:rFonts w:cstheme="minorHAnsi"/>
+          <w:szCs w:val="24"/>
+        </w:rPr>
+        <w:t>enable</w:t>
+      </w:r>
+      <w:r>
+        <w:rPr>
+          <w:rFonts w:cstheme="minorHAnsi"/>
+          <w:szCs w:val="24"/>
+        </w:rPr>
+        <w:t xml:space="preserve"> </w:t>
       </w:r>
       <w:proofErr w:type="spellStart"/>
       <w:r>
@@ -2492,7 +2506,21 @@
           <w:rFonts w:cstheme="minorHAnsi"/>
           <w:szCs w:val="24"/>
         </w:rPr>
-        <w:t xml:space="preserve">sudo systemctl enable </w:t>
+        <w:t xml:space="preserve">sudo systemctl </w:t>
+      </w:r>
+      <w:r>
+        <w:rPr>
+          <w:rFonts w:cstheme="minorHAnsi"/>
+          <w:szCs w:val="24"/>
+        </w:rPr>
+        <w:t>start</w:t>
+      </w:r>
+      <w:r>
+        <w:rPr>
+          <w:rFonts w:cstheme="minorHAnsi"/>
+          <w:szCs w:val="24"/>
+        </w:rPr>
+        <w:t xml:space="preserve"> </w:t>
       </w:r>
       <w:proofErr w:type="spellStart"/>
       <w:r>
@@ -2808,6 +2836,7 @@
         <w:t xml:space="preserve">        </w:t>
       </w:r>
       <w:proofErr w:type="spellStart"/>
+      <w:proofErr w:type="gramStart"/>
       <w:r>
         <w:rPr>
           <w:rFonts w:cstheme="minorHAnsi"/>
@@ -2815,18 +2844,37 @@
         <w:t>echo</w:t>
       </w:r>
       <w:proofErr w:type="spellEnd"/>
-      <w:r>
-        <w:rPr>
-          <w:rFonts w:cstheme="minorHAnsi"/>
-        </w:rPr>
-        <w:t xml:space="preserve"> "O serviço Apache as $data está funcionando." &gt;&gt; /home/</w:t>
+      <w:proofErr w:type="gramEnd"/>
+      <w:r>
+        <w:rPr>
+          <w:rFonts w:cstheme="minorHAnsi"/>
+        </w:rPr>
+        <w:t xml:space="preserve"> "</w:t>
+      </w:r>
+      <w:r>
+        <w:rPr>
+          <w:rFonts w:cstheme="minorHAnsi"/>
+        </w:rPr>
+        <w:t>HTTPD/Apache - ONLINE - $data</w:t>
+      </w:r>
+      <w:r>
+        <w:rPr>
+          <w:rFonts w:cstheme="minorHAnsi"/>
+        </w:rPr>
+        <w:t>" &gt;&gt; /home/</w:t>
       </w:r>
       <w:proofErr w:type="spellStart"/>
       <w:r>
         <w:rPr>
           <w:rFonts w:cstheme="minorHAnsi"/>
         </w:rPr>
-        <w:t>share</w:t>
+        <w:t>sh</w:t>
+      </w:r>
+      <w:r>
+        <w:rPr>
+          <w:rFonts w:cstheme="minorHAnsi"/>
+        </w:rPr>
+        <w:t>are</w:t>
       </w:r>
       <w:proofErr w:type="spellEnd"/>
       <w:r>
@@ -2847,7 +2895,13 @@
         <w:rPr>
           <w:rFonts w:cstheme="minorHAnsi"/>
         </w:rPr>
-        <w:t>/apache_status_check_online.txt</w:t>
+        <w:t>/apache_</w:t>
+      </w:r>
+      <w:r>
+        <w:rPr>
+          <w:rFonts w:cstheme="minorHAnsi"/>
+        </w:rPr>
+        <w:t>online.txt</w:t>
       </w:r>
     </w:p>
     <w:p>
@@ -2882,6 +2936,7 @@
         <w:t xml:space="preserve">        </w:t>
       </w:r>
       <w:proofErr w:type="spellStart"/>
+      <w:proofErr w:type="gramStart"/>
       <w:r>
         <w:rPr>
           <w:rFonts w:cstheme="minorHAnsi"/>
@@ -2889,18 +2944,51 @@
         <w:t>echo</w:t>
       </w:r>
       <w:proofErr w:type="spellEnd"/>
-      <w:r>
-        <w:rPr>
-          <w:rFonts w:cstheme="minorHAnsi"/>
-        </w:rPr>
-        <w:t xml:space="preserve"> "O serviço Apache as $data não esta funcionando." &gt;&gt; /home/</w:t>
+      <w:proofErr w:type="gramEnd"/>
+      <w:r>
+        <w:rPr>
+          <w:rFonts w:cstheme="minorHAnsi"/>
+        </w:rPr>
+        <w:t xml:space="preserve"> "HTTPD/</w:t>
+      </w:r>
+      <w:r>
+        <w:rPr>
+          <w:rFonts w:cstheme="minorHAnsi"/>
+        </w:rPr>
+        <w:t>Apach</w:t>
+      </w:r>
+      <w:r>
+        <w:rPr>
+          <w:rFonts w:cstheme="minorHAnsi"/>
+        </w:rPr>
+        <w:t>e2 - OFFLINE</w:t>
+      </w:r>
+      <w:bookmarkStart w:id="0" w:name="_GoBack"/>
+      <w:bookmarkEnd w:id="0"/>
+      <w:r>
+        <w:rPr>
+          <w:rFonts w:cstheme="minorHAnsi"/>
+        </w:rPr>
+        <w:t xml:space="preserve"> - $data</w:t>
+      </w:r>
+      <w:r>
+        <w:rPr>
+          <w:rFonts w:cstheme="minorHAnsi"/>
+        </w:rPr>
+        <w:t>" &gt;&gt; /home/</w:t>
       </w:r>
       <w:proofErr w:type="spellStart"/>
       <w:r>
         <w:rPr>
           <w:rFonts w:cstheme="minorHAnsi"/>
         </w:rPr>
-        <w:t>share</w:t>
+        <w:t>sh</w:t>
+      </w:r>
+      <w:r>
+        <w:rPr>
+          <w:rFonts w:cstheme="minorHAnsi"/>
+        </w:rPr>
+        <w:t>are</w:t>
       </w:r>
       <w:proofErr w:type="spellEnd"/>
       <w:r>
@@ -2921,7 +3009,13 @@
         <w:rPr>
           <w:rFonts w:cstheme="minorHAnsi"/>
         </w:rPr>
-        <w:t>/apache_status_check_offline.txt</w:t>
+        <w:t>/apache_</w:t>
+      </w:r>
+      <w:r>
+        <w:rPr>
+          <w:rFonts w:cstheme="minorHAnsi"/>
+        </w:rPr>
+        <w:t>offline.txt</w:t>
       </w:r>
     </w:p>
     <w:p>
@@ -3884,8 +3978,6 @@
           </wp:inline>
         </w:drawing>
       </w:r>
-      <w:bookmarkStart w:id="0" w:name="_GoBack"/>
-      <w:bookmarkEnd w:id="0"/>
     </w:p>
     <w:p>
       <w:pPr>

</xml_diff>

<commit_message>
Att. Atividades Prática Requisitos Linux
</commit_message>
<xml_diff>
--- a/Atividades Linux - AWS/Atividade Individual - Nicolas.docx
+++ b/Atividades Linux - AWS/Atividade Individual - Nicolas.docx
@@ -2205,7 +2205,16 @@
           <w:rFonts w:cstheme="minorHAnsi"/>
           <w:szCs w:val="24"/>
         </w:rPr>
-        <w:t xml:space="preserve"># </w:t>
+        <w:t># sudo systemctl enable</w:t>
+      </w:r>
+      <w:bookmarkStart w:id="0" w:name="_GoBack"/>
+      <w:bookmarkEnd w:id="0"/>
+      <w:r>
+        <w:rPr>
+          <w:rFonts w:cstheme="minorHAnsi"/>
+          <w:szCs w:val="24"/>
+        </w:rPr>
+        <w:t xml:space="preserve"> </w:t>
       </w:r>
       <w:proofErr w:type="spellStart"/>
       <w:r>
@@ -2213,39 +2222,7 @@
           <w:rFonts w:cstheme="minorHAnsi"/>
           <w:szCs w:val="24"/>
         </w:rPr>
-        <w:t>mkdir</w:t>
-      </w:r>
-      <w:proofErr w:type="spellEnd"/>
-      <w:r>
-        <w:rPr>
-          <w:rFonts w:cstheme="minorHAnsi"/>
-          <w:szCs w:val="24"/>
-        </w:rPr>
-        <w:t xml:space="preserve"> -p /</w:t>
-      </w:r>
-      <w:proofErr w:type="spellStart"/>
-      <w:r>
-        <w:rPr>
-          <w:rFonts w:cstheme="minorHAnsi"/>
-          <w:szCs w:val="24"/>
-        </w:rPr>
-        <w:t>mnt</w:t>
-      </w:r>
-      <w:proofErr w:type="spellEnd"/>
-      <w:r>
-        <w:rPr>
-          <w:rFonts w:cstheme="minorHAnsi"/>
-          <w:szCs w:val="24"/>
-        </w:rPr>
-        <w:t>/</w:t>
-      </w:r>
-      <w:proofErr w:type="spellStart"/>
-      <w:r>
-        <w:rPr>
-          <w:rFonts w:cstheme="minorHAnsi"/>
-          <w:szCs w:val="24"/>
-        </w:rPr>
-        <w:t>nfs_share</w:t>
+        <w:t>nfs-utils</w:t>
       </w:r>
       <w:proofErr w:type="spellEnd"/>
     </w:p>
@@ -2266,6 +2243,96 @@
           <w:rFonts w:cstheme="minorHAnsi"/>
           <w:szCs w:val="24"/>
         </w:rPr>
+        <w:t xml:space="preserve"># sudo systemctl start </w:t>
+      </w:r>
+      <w:proofErr w:type="spellStart"/>
+      <w:r>
+        <w:rPr>
+          <w:rFonts w:cstheme="minorHAnsi"/>
+          <w:szCs w:val="24"/>
+        </w:rPr>
+        <w:t>nfs-utils</w:t>
+      </w:r>
+      <w:proofErr w:type="spellEnd"/>
+    </w:p>
+    <w:p>
+      <w:pPr>
+        <w:pStyle w:val="PargrafodaLista"/>
+        <w:numPr>
+          <w:ilvl w:val="2"/>
+          <w:numId w:val="9"/>
+        </w:numPr>
+        <w:rPr>
+          <w:rFonts w:cstheme="minorHAnsi"/>
+          <w:szCs w:val="24"/>
+        </w:rPr>
+      </w:pPr>
+      <w:r>
+        <w:rPr>
+          <w:rFonts w:cstheme="minorHAnsi"/>
+          <w:szCs w:val="24"/>
+        </w:rPr>
+        <w:t xml:space="preserve"># </w:t>
+      </w:r>
+      <w:proofErr w:type="spellStart"/>
+      <w:r>
+        <w:rPr>
+          <w:rFonts w:cstheme="minorHAnsi"/>
+          <w:szCs w:val="24"/>
+        </w:rPr>
+        <w:t>mkdir</w:t>
+      </w:r>
+      <w:proofErr w:type="spellEnd"/>
+      <w:r>
+        <w:rPr>
+          <w:rFonts w:cstheme="minorHAnsi"/>
+          <w:szCs w:val="24"/>
+        </w:rPr>
+        <w:t xml:space="preserve"> -p /</w:t>
+      </w:r>
+      <w:proofErr w:type="spellStart"/>
+      <w:r>
+        <w:rPr>
+          <w:rFonts w:cstheme="minorHAnsi"/>
+          <w:szCs w:val="24"/>
+        </w:rPr>
+        <w:t>mnt</w:t>
+      </w:r>
+      <w:proofErr w:type="spellEnd"/>
+      <w:r>
+        <w:rPr>
+          <w:rFonts w:cstheme="minorHAnsi"/>
+          <w:szCs w:val="24"/>
+        </w:rPr>
+        <w:t>/</w:t>
+      </w:r>
+      <w:proofErr w:type="spellStart"/>
+      <w:r>
+        <w:rPr>
+          <w:rFonts w:cstheme="minorHAnsi"/>
+          <w:szCs w:val="24"/>
+        </w:rPr>
+        <w:t>nfs_share</w:t>
+      </w:r>
+      <w:proofErr w:type="spellEnd"/>
+    </w:p>
+    <w:p>
+      <w:pPr>
+        <w:pStyle w:val="PargrafodaLista"/>
+        <w:numPr>
+          <w:ilvl w:val="2"/>
+          <w:numId w:val="9"/>
+        </w:numPr>
+        <w:rPr>
+          <w:rFonts w:cstheme="minorHAnsi"/>
+          <w:szCs w:val="24"/>
+        </w:rPr>
+      </w:pPr>
+      <w:r>
+        <w:rPr>
+          <w:rFonts w:cstheme="minorHAnsi"/>
+          <w:szCs w:val="24"/>
+        </w:rPr>
         <w:t xml:space="preserve"># </w:t>
       </w:r>
       <w:r>
@@ -2961,15 +3028,7 @@
         <w:rPr>
           <w:rFonts w:cstheme="minorHAnsi"/>
         </w:rPr>
-        <w:t>e2 - OFFLINE</w:t>
-      </w:r>
-      <w:bookmarkStart w:id="0" w:name="_GoBack"/>
-      <w:bookmarkEnd w:id="0"/>
-      <w:r>
-        <w:rPr>
-          <w:rFonts w:cstheme="minorHAnsi"/>
-        </w:rPr>
-        <w:t xml:space="preserve"> - $data</w:t>
+        <w:t>e2 - OFFLINE - $data</w:t>
       </w:r>
       <w:r>
         <w:rPr>
@@ -3255,6 +3314,7 @@
           <w:sz w:val="24"/>
           <w:szCs w:val="24"/>
         </w:rPr>
+        <w:lastRenderedPageBreak/>
         <w:t xml:space="preserve"> </w:t>
       </w:r>
       <w:r>
@@ -3308,7 +3368,6 @@
           <w:sz w:val="24"/>
           <w:szCs w:val="24"/>
         </w:rPr>
-        <w:lastRenderedPageBreak/>
         <w:t>Fazer versionamento da atividade;</w:t>
       </w:r>
       <w:r>

</xml_diff>